<commit_message>
Updates to EFCore materials
As per the constructor parameter naming rules discovered in class :-).
</commit_message>
<xml_diff>
--- a/Chap/EFCore/EFCore.docx
+++ b/Chap/EFCore/EFCore.docx
@@ -1,6 +1,6 @@
 
 <file path=word/document.xml><?xml version="1.0" encoding="utf-8"?>
-<w:document xmlns:wpc="http://schemas.microsoft.com/office/word/2010/wordprocessingCanvas" xmlns:cx="http://schemas.microsoft.com/office/drawing/2014/chartex" xmlns:cx1="http://schemas.microsoft.com/office/drawing/2015/9/8/chartex" xmlns:cx2="http://schemas.microsoft.com/office/drawing/2015/10/21/chartex" xmlns:cx3="http://schemas.microsoft.com/office/drawing/2016/5/9/chartex" xmlns:cx4="http://schemas.microsoft.com/office/drawing/2016/5/10/chartex" xmlns:cx5="http://schemas.microsoft.com/office/drawing/2016/5/11/chartex" xmlns:cx6="http://schemas.microsoft.com/office/drawing/2016/5/12/chartex" xmlns:cx7="http://schemas.microsoft.com/office/drawing/2016/5/13/chartex" xmlns:cx8="http://schemas.microsoft.com/office/drawing/2016/5/14/chartex" xmlns:mc="http://schemas.openxmlformats.org/markup-compatibility/2006" xmlns:aink="http://schemas.microsoft.com/office/drawing/2016/ink" xmlns:am3d="http://schemas.microsoft.com/office/drawing/2017/model3d" xmlns:o="urn:schemas-microsoft-com:office:office" xmlns:r="http://schemas.openxmlformats.org/officeDocument/2006/relationships" xmlns:m="http://schemas.openxmlformats.org/officeDocument/2006/math" xmlns:v="urn:schemas-microsoft-com:vml" xmlns:wp14="http://schemas.microsoft.com/office/word/2010/wordprocessingDrawing" xmlns:wp="http://schemas.openxmlformats.org/drawingml/2006/wordprocessingDrawing" xmlns:w10="urn:schemas-microsoft-com:office:word" xmlns:w="http://schemas.openxmlformats.org/wordprocessingml/2006/main" xmlns:w14="http://schemas.microsoft.com/office/word/2010/wordml" xmlns:w15="http://schemas.microsoft.com/office/word/2012/wordml" xmlns:w16cid="http://schemas.microsoft.com/office/word/2016/wordml/cid" xmlns:w16se="http://schemas.microsoft.com/office/word/2015/wordml/symex" xmlns:wpg="http://schemas.microsoft.com/office/word/2010/wordprocessingGroup" xmlns:wpi="http://schemas.microsoft.com/office/word/2010/wordprocessingInk" xmlns:wne="http://schemas.microsoft.com/office/word/2006/wordml" xmlns:wps="http://schemas.microsoft.com/office/word/2010/wordprocessingShape" mc:Ignorable="w14 w15 w16se w16cid wp14">
+<w:document xmlns:wpc="http://schemas.microsoft.com/office/word/2010/wordprocessingCanvas" xmlns:cx="http://schemas.microsoft.com/office/drawing/2014/chartex" xmlns:cx1="http://schemas.microsoft.com/office/drawing/2015/9/8/chartex" xmlns:cx2="http://schemas.microsoft.com/office/drawing/2015/10/21/chartex" xmlns:cx3="http://schemas.microsoft.com/office/drawing/2016/5/9/chartex" xmlns:cx4="http://schemas.microsoft.com/office/drawing/2016/5/10/chartex" xmlns:cx5="http://schemas.microsoft.com/office/drawing/2016/5/11/chartex" xmlns:cx6="http://schemas.microsoft.com/office/drawing/2016/5/12/chartex" xmlns:cx7="http://schemas.microsoft.com/office/drawing/2016/5/13/chartex" xmlns:cx8="http://schemas.microsoft.com/office/drawing/2016/5/14/chartex" xmlns:mc="http://schemas.openxmlformats.org/markup-compatibility/2006" xmlns:aink="http://schemas.microsoft.com/office/drawing/2016/ink" xmlns:am3d="http://schemas.microsoft.com/office/drawing/2017/model3d" xmlns:o="urn:schemas-microsoft-com:office:office" xmlns:oel="http://schemas.microsoft.com/office/2019/extlst" xmlns:r="http://schemas.openxmlformats.org/officeDocument/2006/relationships" xmlns:m="http://schemas.openxmlformats.org/officeDocument/2006/math" xmlns:v="urn:schemas-microsoft-com:vml" xmlns:wp14="http://schemas.microsoft.com/office/word/2010/wordprocessingDrawing" xmlns:wp="http://schemas.openxmlformats.org/drawingml/2006/wordprocessingDrawing" xmlns:w10="urn:schemas-microsoft-com:office:word" xmlns:w="http://schemas.openxmlformats.org/wordprocessingml/2006/main" xmlns:w14="http://schemas.microsoft.com/office/word/2010/wordml" xmlns:w15="http://schemas.microsoft.com/office/word/2012/wordml" xmlns:w16cex="http://schemas.microsoft.com/office/word/2018/wordml/cex" xmlns:w16cid="http://schemas.microsoft.com/office/word/2016/wordml/cid" xmlns:w16="http://schemas.microsoft.com/office/word/2018/wordml" xmlns:w16sdtdh="http://schemas.microsoft.com/office/word/2020/wordml/sdtdatahash" xmlns:w16se="http://schemas.microsoft.com/office/word/2015/wordml/symex" xmlns:wpg="http://schemas.microsoft.com/office/word/2010/wordprocessingGroup" xmlns:wpi="http://schemas.microsoft.com/office/word/2010/wordprocessingInk" xmlns:wne="http://schemas.microsoft.com/office/word/2006/wordml" xmlns:wps="http://schemas.microsoft.com/office/word/2010/wordprocessingShape" mc:Ignorable="w14 w15 w16se w16cid w16 w16cex w16sdtdh wp14">
   <w:body>
     <w:sdt>
       <w:sdtPr>
@@ -79,7 +79,6 @@
                   <w:dataBinding w:prefixMappings="xmlns:ns0='http://schemas.openxmlformats.org/package/2006/metadata/core-properties' xmlns:ns1='http://purl.org/dc/elements/1.1/'" w:xpath="/ns0:coreProperties[1]/ns1:title[1]" w:storeItemID="{6C3C8BC8-F283-45AE-878A-BAB7291924A1}"/>
                   <w:text/>
                 </w:sdtPr>
-                <w:sdtEndPr/>
                 <w:sdtContent>
                   <w:p>
                     <w:pPr>
@@ -171,7 +170,6 @@
                 <w:dataBinding w:prefixMappings="xmlns:ns0='http://schemas.openxmlformats.org/package/2006/metadata/core-properties' xmlns:ns1='http://purl.org/dc/elements/1.1/'" w:xpath="/ns0:coreProperties[1]/ns1:subject[1]" w:storeItemID="{6C3C8BC8-F283-45AE-878A-BAB7291924A1}"/>
                 <w:text/>
               </w:sdtPr>
-              <w:sdtEndPr/>
               <w:sdtContent>
                 <w:tc>
                   <w:tcPr>
@@ -248,7 +246,6 @@
                   <w:dataBinding w:prefixMappings="xmlns:ns0='http://schemas.openxmlformats.org/package/2006/metadata/core-properties' xmlns:ns1='http://purl.org/dc/elements/1.1/'" w:xpath="/ns0:coreProperties[1]/ns1:creator[1]" w:storeItemID="{6C3C8BC8-F283-45AE-878A-BAB7291924A1}"/>
                   <w:text/>
                 </w:sdtPr>
-                <w:sdtEndPr/>
                 <w:sdtContent>
                   <w:p>
                     <w:pPr>
@@ -284,7 +281,6 @@
                     <w:calendar w:val="gregorian"/>
                   </w:date>
                 </w:sdtPr>
-                <w:sdtEndPr/>
                 <w:sdtContent>
                   <w:p>
                     <w:pPr>
@@ -816,20 +812,18 @@
       <w:r>
         <w:br w:type="page"/>
       </w:r>
-      <w:bookmarkStart w:id="1" w:name="_GoBack"/>
-      <w:bookmarkEnd w:id="1"/>
     </w:p>
     <w:p>
       <w:pPr>
         <w:pStyle w:val="Overskrift1"/>
         <w:ind w:left="0"/>
       </w:pPr>
-      <w:bookmarkStart w:id="2" w:name="_Toc132039729"/>
+      <w:bookmarkStart w:id="1" w:name="_Toc132039729"/>
       <w:r>
         <w:lastRenderedPageBreak/>
         <w:t>Introduction</w:t>
       </w:r>
-      <w:bookmarkEnd w:id="2"/>
+      <w:bookmarkEnd w:id="1"/>
     </w:p>
     <w:p>
       <w:pPr>
@@ -1259,12 +1253,12 @@
         <w:pStyle w:val="Overskrift1"/>
         <w:ind w:left="0"/>
       </w:pPr>
-      <w:bookmarkStart w:id="3" w:name="_Toc132039730"/>
+      <w:bookmarkStart w:id="2" w:name="_Toc132039730"/>
       <w:r>
         <w:lastRenderedPageBreak/>
         <w:t>Exercises</w:t>
       </w:r>
-      <w:bookmarkEnd w:id="3"/>
+      <w:bookmarkEnd w:id="2"/>
     </w:p>
     <w:p>
       <w:pPr>
@@ -1351,7 +1345,7 @@
                 <w:lang w:eastAsia="da-DK"/>
               </w:rPr>
             </w:pPr>
-            <w:bookmarkStart w:id="4" w:name="_Toc132039731"/>
+            <w:bookmarkStart w:id="3" w:name="_Toc132039731"/>
             <w:r>
               <w:rPr>
                 <w:lang w:eastAsia="da-DK"/>
@@ -1370,7 +1364,7 @@
               </w:rPr>
               <w:t>0</w:t>
             </w:r>
-            <w:bookmarkEnd w:id="4"/>
+            <w:bookmarkEnd w:id="3"/>
           </w:p>
           <w:p>
             <w:pPr>
@@ -3700,8 +3694,8 @@
                 <w:lang w:eastAsia="da-DK"/>
               </w:rPr>
             </w:pPr>
-            <w:bookmarkStart w:id="5" w:name="_Toc510676429"/>
-            <w:bookmarkStart w:id="6" w:name="_Toc132039732"/>
+            <w:bookmarkStart w:id="4" w:name="_Toc510676429"/>
+            <w:bookmarkStart w:id="5" w:name="_Toc132039732"/>
             <w:r>
               <w:rPr>
                 <w:lang w:eastAsia="da-DK"/>
@@ -3714,8 +3708,8 @@
               </w:rPr>
               <w:t>.1</w:t>
             </w:r>
+            <w:bookmarkEnd w:id="4"/>
             <w:bookmarkEnd w:id="5"/>
-            <w:bookmarkEnd w:id="6"/>
           </w:p>
           <w:p>
             <w:pPr>
@@ -6166,7 +6160,140 @@
                 <w:lang w:eastAsia="da-DK"/>
               </w:rPr>
               <w:softHyphen/>
-              <w:t xml:space="preserve">structor. If you wish, you can add one yourself and use that instead). Step 4 is interesting, since we here see how to actually add new data to the database using </w:t>
+              <w:t>structor. If you wish, you can add one yourself and use that instead</w:t>
+            </w:r>
+            <w:r>
+              <w:rPr>
+                <w:rFonts w:ascii="Calibri" w:eastAsia="Times New Roman" w:hAnsi="Calibri" w:cs="Times New Roman"/>
+                <w:color w:val="00000A"/>
+                <w:sz w:val="24"/>
+                <w:szCs w:val="24"/>
+                <w:lang w:eastAsia="da-DK"/>
+              </w:rPr>
+              <w:t>, BUT remem</w:t>
+            </w:r>
+            <w:r>
+              <w:rPr>
+                <w:rFonts w:ascii="Calibri" w:eastAsia="Times New Roman" w:hAnsi="Calibri" w:cs="Times New Roman"/>
+                <w:color w:val="00000A"/>
+                <w:sz w:val="24"/>
+                <w:szCs w:val="24"/>
+                <w:lang w:eastAsia="da-DK"/>
+              </w:rPr>
+              <w:softHyphen/>
+              <w:t xml:space="preserve">ber to obey the </w:t>
+            </w:r>
+            <w:r>
+              <w:rPr>
+                <w:rFonts w:ascii="Calibri" w:eastAsia="Times New Roman" w:hAnsi="Calibri" w:cs="Times New Roman"/>
+                <w:color w:val="00000A"/>
+                <w:sz w:val="24"/>
+                <w:szCs w:val="24"/>
+                <w:lang w:eastAsia="da-DK"/>
+              </w:rPr>
+              <w:t xml:space="preserve">parameter naming rules </w:t>
+            </w:r>
+            <w:r>
+              <w:rPr>
+                <w:rFonts w:ascii="Calibri" w:eastAsia="Times New Roman" w:hAnsi="Calibri" w:cs="Times New Roman"/>
+                <w:color w:val="00000A"/>
+                <w:sz w:val="24"/>
+                <w:szCs w:val="24"/>
+                <w:lang w:eastAsia="da-DK"/>
+              </w:rPr>
+              <w:t xml:space="preserve">for </w:t>
+            </w:r>
+            <w:r>
+              <w:rPr>
+                <w:rFonts w:ascii="Calibri" w:eastAsia="Times New Roman" w:hAnsi="Calibri" w:cs="Times New Roman"/>
+                <w:color w:val="00000A"/>
+                <w:sz w:val="24"/>
+                <w:szCs w:val="24"/>
+                <w:lang w:eastAsia="da-DK"/>
+              </w:rPr>
+              <w:t xml:space="preserve">such </w:t>
+            </w:r>
+            <w:r>
+              <w:rPr>
+                <w:rFonts w:ascii="Calibri" w:eastAsia="Times New Roman" w:hAnsi="Calibri" w:cs="Times New Roman"/>
+                <w:color w:val="00000A"/>
+                <w:sz w:val="24"/>
+                <w:szCs w:val="24"/>
+                <w:lang w:eastAsia="da-DK"/>
+              </w:rPr>
+              <w:t>constructors</w:t>
+            </w:r>
+            <w:r>
+              <w:rPr>
+                <w:rFonts w:ascii="Calibri" w:eastAsia="Times New Roman" w:hAnsi="Calibri" w:cs="Times New Roman"/>
+                <w:color w:val="00000A"/>
+                <w:sz w:val="24"/>
+                <w:szCs w:val="24"/>
+                <w:lang w:eastAsia="da-DK"/>
+              </w:rPr>
+              <w:t>,</w:t>
+            </w:r>
+            <w:r>
+              <w:rPr>
+                <w:rFonts w:ascii="Calibri" w:eastAsia="Times New Roman" w:hAnsi="Calibri" w:cs="Times New Roman"/>
+                <w:color w:val="00000A"/>
+                <w:sz w:val="24"/>
+                <w:szCs w:val="24"/>
+                <w:lang w:eastAsia="da-DK"/>
+              </w:rPr>
+              <w:t xml:space="preserve"> as explained in the </w:t>
+            </w:r>
+            <w:r>
+              <w:rPr>
+                <w:rFonts w:ascii="Calibri" w:eastAsia="Times New Roman" w:hAnsi="Calibri" w:cs="Times New Roman"/>
+                <w:b/>
+                <w:bCs/>
+                <w:color w:val="00000A"/>
+                <w:sz w:val="24"/>
+                <w:szCs w:val="24"/>
+                <w:lang w:eastAsia="da-DK"/>
+              </w:rPr>
+              <w:t>EFCore</w:t>
+            </w:r>
+            <w:r>
+              <w:rPr>
+                <w:rFonts w:ascii="Calibri" w:eastAsia="Times New Roman" w:hAnsi="Calibri" w:cs="Times New Roman"/>
+                <w:color w:val="00000A"/>
+                <w:sz w:val="24"/>
+                <w:szCs w:val="24"/>
+                <w:lang w:eastAsia="da-DK"/>
+              </w:rPr>
+              <w:t xml:space="preserve"> presentation!!</w:t>
+            </w:r>
+            <w:r>
+              <w:rPr>
+                <w:rFonts w:ascii="Calibri" w:eastAsia="Times New Roman" w:hAnsi="Calibri" w:cs="Times New Roman"/>
+                <w:color w:val="00000A"/>
+                <w:sz w:val="24"/>
+                <w:szCs w:val="24"/>
+                <w:lang w:eastAsia="da-DK"/>
+              </w:rPr>
+              <w:t>). Step 4 is interesting, since we here see how to actually add new data to the data</w:t>
+            </w:r>
+            <w:r>
+              <w:rPr>
+                <w:rFonts w:ascii="Calibri" w:eastAsia="Times New Roman" w:hAnsi="Calibri" w:cs="Times New Roman"/>
+                <w:color w:val="00000A"/>
+                <w:sz w:val="24"/>
+                <w:szCs w:val="24"/>
+                <w:lang w:eastAsia="da-DK"/>
+              </w:rPr>
+              <w:softHyphen/>
+            </w:r>
+            <w:r>
+              <w:rPr>
+                <w:rFonts w:ascii="Calibri" w:eastAsia="Times New Roman" w:hAnsi="Calibri" w:cs="Times New Roman"/>
+                <w:color w:val="00000A"/>
+                <w:sz w:val="24"/>
+                <w:szCs w:val="24"/>
+                <w:lang w:eastAsia="da-DK"/>
+              </w:rPr>
+              <w:t xml:space="preserve">base using </w:t>
             </w:r>
             <w:r>
               <w:rPr>
@@ -6254,7 +6381,27 @@
                 <w:szCs w:val="24"/>
                 <w:lang w:eastAsia="da-DK"/>
               </w:rPr>
-              <w:t xml:space="preserve"> property. The new data is, however, not saved to the physical database until we call the </w:t>
+              <w:t xml:space="preserve"> property. The new data is, however, not saved to the physical data</w:t>
+            </w:r>
+            <w:r>
+              <w:rPr>
+                <w:rFonts w:ascii="Calibri" w:eastAsia="Times New Roman" w:hAnsi="Calibri" w:cs="Times New Roman"/>
+                <w:color w:val="00000A"/>
+                <w:sz w:val="24"/>
+                <w:szCs w:val="24"/>
+                <w:lang w:eastAsia="da-DK"/>
+              </w:rPr>
+              <w:softHyphen/>
+            </w:r>
+            <w:r>
+              <w:rPr>
+                <w:rFonts w:ascii="Calibri" w:eastAsia="Times New Roman" w:hAnsi="Calibri" w:cs="Times New Roman"/>
+                <w:color w:val="00000A"/>
+                <w:sz w:val="24"/>
+                <w:szCs w:val="24"/>
+                <w:lang w:eastAsia="da-DK"/>
+              </w:rPr>
+              <w:t xml:space="preserve">base until we call the </w:t>
             </w:r>
             <w:r>
               <w:rPr>
@@ -6339,7 +6486,37 @@
                 <w:szCs w:val="24"/>
                 <w:lang w:eastAsia="da-DK"/>
               </w:rPr>
-              <w:t xml:space="preserve"> the collection property. This means that we can change data in multiple ways before actually “committing” it to the database. If you run the application now, you should see that the data is indeed added. When the appli</w:t>
+              <w:t xml:space="preserve"> the collection property. This means that we can change data in multiple ways before actually “committing” it to the database. If you run the application now, you should see that the data is indeed added. When the ap</w:t>
+            </w:r>
+            <w:r>
+              <w:rPr>
+                <w:rFonts w:ascii="Calibri" w:eastAsia="Times New Roman" w:hAnsi="Calibri" w:cs="Times New Roman"/>
+                <w:color w:val="00000A"/>
+                <w:sz w:val="24"/>
+                <w:szCs w:val="24"/>
+                <w:lang w:eastAsia="da-DK"/>
+              </w:rPr>
+              <w:softHyphen/>
+            </w:r>
+            <w:r>
+              <w:rPr>
+                <w:rFonts w:ascii="Calibri" w:eastAsia="Times New Roman" w:hAnsi="Calibri" w:cs="Times New Roman"/>
+                <w:color w:val="00000A"/>
+                <w:sz w:val="24"/>
+                <w:szCs w:val="24"/>
+                <w:lang w:eastAsia="da-DK"/>
+              </w:rPr>
+              <w:t>pli</w:t>
+            </w:r>
+            <w:r>
+              <w:rPr>
+                <w:rFonts w:ascii="Calibri" w:eastAsia="Times New Roman" w:hAnsi="Calibri" w:cs="Times New Roman"/>
+                <w:color w:val="00000A"/>
+                <w:sz w:val="24"/>
+                <w:szCs w:val="24"/>
+                <w:lang w:eastAsia="da-DK"/>
+              </w:rPr>
+              <w:softHyphen/>
             </w:r>
             <w:r>
               <w:rPr>
@@ -6373,7 +6550,31 @@
                 <w:szCs w:val="24"/>
                 <w:lang w:eastAsia="da-DK"/>
               </w:rPr>
-              <w:t>EFCDrinkDB</w:t>
+              <w:t>EFCDrink</w:t>
+            </w:r>
+            <w:r>
+              <w:rPr>
+                <w:rFonts w:ascii="Calibri" w:eastAsia="Times New Roman" w:hAnsi="Calibri" w:cs="Times New Roman"/>
+                <w:b/>
+                <w:bCs/>
+                <w:color w:val="00000A"/>
+                <w:sz w:val="24"/>
+                <w:szCs w:val="24"/>
+                <w:lang w:eastAsia="da-DK"/>
+              </w:rPr>
+              <w:softHyphen/>
+            </w:r>
+            <w:r>
+              <w:rPr>
+                <w:rFonts w:ascii="Calibri" w:eastAsia="Times New Roman" w:hAnsi="Calibri" w:cs="Times New Roman"/>
+                <w:b/>
+                <w:bCs/>
+                <w:color w:val="00000A"/>
+                <w:sz w:val="24"/>
+                <w:szCs w:val="24"/>
+                <w:lang w:eastAsia="da-DK"/>
+              </w:rPr>
+              <w:t>DB</w:t>
             </w:r>
             <w:r>
               <w:rPr>
@@ -6674,7 +6875,6 @@
               <w:rPr>
                 <w:noProof/>
               </w:rPr>
-              <w:lastRenderedPageBreak/>
               <w:drawing>
                 <wp:inline distT="0" distB="0" distL="0" distR="0" wp14:anchorId="55A37076" wp14:editId="09A750D2">
                   <wp:extent cx="2224877" cy="2699032"/>
@@ -6889,7 +7089,7 @@
                 <w:lang w:eastAsia="da-DK"/>
               </w:rPr>
             </w:pPr>
-            <w:bookmarkStart w:id="7" w:name="_Toc132039733"/>
+            <w:bookmarkStart w:id="6" w:name="_Toc132039733"/>
             <w:r>
               <w:rPr>
                 <w:lang w:eastAsia="da-DK"/>
@@ -6908,7 +7108,7 @@
               </w:rPr>
               <w:t>2</w:t>
             </w:r>
-            <w:bookmarkEnd w:id="7"/>
+            <w:bookmarkEnd w:id="6"/>
           </w:p>
           <w:p>
             <w:pPr>
@@ -7077,7 +7277,7 @@
                 <w:lang w:eastAsia="da-DK"/>
               </w:rPr>
             </w:pPr>
-            <w:bookmarkStart w:id="8" w:name="_Hlk132038200"/>
+            <w:bookmarkStart w:id="7" w:name="_Hlk132038200"/>
             <w:r>
               <w:rPr>
                 <w:rFonts w:ascii="Calibri" w:eastAsia="Times New Roman" w:hAnsi="Calibri" w:cs="Times New Roman"/>
@@ -7185,7 +7385,7 @@
               <w:t xml:space="preserve"> manage object references.</w:t>
             </w:r>
           </w:p>
-          <w:bookmarkEnd w:id="8"/>
+          <w:bookmarkEnd w:id="7"/>
           <w:p>
             <w:pPr>
               <w:widowControl/>
@@ -8310,7 +8510,7 @@
                 <w:szCs w:val="24"/>
                 <w:lang w:eastAsia="da-DK"/>
               </w:rPr>
-              <w:t xml:space="preserve">to create the (partial) class definitions for </w:t>
+              <w:t xml:space="preserve">to create the class definitions for </w:t>
             </w:r>
             <w:r>
               <w:rPr>
@@ -8344,7 +8544,31 @@
                 <w:szCs w:val="24"/>
                 <w:lang w:eastAsia="da-DK"/>
               </w:rPr>
-              <w:t>Ingredient</w:t>
+              <w:t>Ingre</w:t>
+            </w:r>
+            <w:r>
+              <w:rPr>
+                <w:rFonts w:ascii="Calibri" w:eastAsia="Times New Roman" w:hAnsi="Calibri" w:cs="Times New Roman"/>
+                <w:b/>
+                <w:bCs/>
+                <w:color w:val="00000A"/>
+                <w:sz w:val="24"/>
+                <w:szCs w:val="24"/>
+                <w:lang w:eastAsia="da-DK"/>
+              </w:rPr>
+              <w:softHyphen/>
+            </w:r>
+            <w:r>
+              <w:rPr>
+                <w:rFonts w:ascii="Calibri" w:eastAsia="Times New Roman" w:hAnsi="Calibri" w:cs="Times New Roman"/>
+                <w:b/>
+                <w:bCs/>
+                <w:color w:val="00000A"/>
+                <w:sz w:val="24"/>
+                <w:szCs w:val="24"/>
+                <w:lang w:eastAsia="da-DK"/>
+              </w:rPr>
+              <w:t>dient</w:t>
             </w:r>
             <w:r>
               <w:rPr>
@@ -8402,17 +8626,27 @@
                 <w:szCs w:val="24"/>
                 <w:lang w:eastAsia="da-DK"/>
               </w:rPr>
-              <w:t xml:space="preserve">For all three generated classes: strip them </w:t>
-            </w:r>
-            <w:r>
-              <w:rPr>
-                <w:rFonts w:ascii="Calibri" w:eastAsia="Times New Roman" w:hAnsi="Calibri" w:cs="Times New Roman"/>
-                <w:color w:val="00000A"/>
-                <w:sz w:val="24"/>
-                <w:szCs w:val="24"/>
-                <w:lang w:eastAsia="da-DK"/>
-              </w:rPr>
-              <w:t>of the enclosing name</w:t>
+              <w:t xml:space="preserve">For all three generated classes: </w:t>
+            </w:r>
+            <w:r>
+              <w:rPr>
+                <w:rFonts w:ascii="Calibri" w:eastAsia="Times New Roman" w:hAnsi="Calibri" w:cs="Times New Roman"/>
+                <w:color w:val="00000A"/>
+                <w:sz w:val="24"/>
+                <w:szCs w:val="24"/>
+                <w:lang w:eastAsia="da-DK"/>
+              </w:rPr>
+              <w:t xml:space="preserve">remove </w:t>
+            </w:r>
+            <w:r>
+              <w:rPr>
+                <w:rFonts w:ascii="Calibri" w:eastAsia="Times New Roman" w:hAnsi="Calibri" w:cs="Times New Roman"/>
+                <w:color w:val="00000A"/>
+                <w:sz w:val="24"/>
+                <w:szCs w:val="24"/>
+                <w:lang w:eastAsia="da-DK"/>
+              </w:rPr>
+              <w:t>the name</w:t>
             </w:r>
             <w:r>
               <w:rPr>
@@ -8423,7 +8657,47 @@
                 <w:lang w:eastAsia="da-DK"/>
               </w:rPr>
               <w:softHyphen/>
-              <w:t>space, such that they appear in the same style as the existing classes.</w:t>
+              <w:t>space</w:t>
+            </w:r>
+            <w:r>
+              <w:rPr>
+                <w:rFonts w:ascii="Calibri" w:eastAsia="Times New Roman" w:hAnsi="Calibri" w:cs="Times New Roman"/>
+                <w:color w:val="00000A"/>
+                <w:sz w:val="24"/>
+                <w:szCs w:val="24"/>
+                <w:lang w:eastAsia="da-DK"/>
+              </w:rPr>
+              <w:t xml:space="preserve"> definition specified at the top of the file</w:t>
+            </w:r>
+            <w:r>
+              <w:rPr>
+                <w:rFonts w:ascii="Calibri" w:eastAsia="Times New Roman" w:hAnsi="Calibri" w:cs="Times New Roman"/>
+                <w:color w:val="00000A"/>
+                <w:sz w:val="24"/>
+                <w:szCs w:val="24"/>
+                <w:lang w:eastAsia="da-DK"/>
+              </w:rPr>
+              <w:t xml:space="preserve">, such that </w:t>
+            </w:r>
+            <w:r>
+              <w:rPr>
+                <w:rFonts w:ascii="Calibri" w:eastAsia="Times New Roman" w:hAnsi="Calibri" w:cs="Times New Roman"/>
+                <w:color w:val="00000A"/>
+                <w:sz w:val="24"/>
+                <w:szCs w:val="24"/>
+                <w:lang w:eastAsia="da-DK"/>
+              </w:rPr>
+              <w:t xml:space="preserve">the classes </w:t>
+            </w:r>
+            <w:r>
+              <w:rPr>
+                <w:rFonts w:ascii="Calibri" w:eastAsia="Times New Roman" w:hAnsi="Calibri" w:cs="Times New Roman"/>
+                <w:color w:val="00000A"/>
+                <w:sz w:val="24"/>
+                <w:szCs w:val="24"/>
+                <w:lang w:eastAsia="da-DK"/>
+              </w:rPr>
+              <w:t>appear in the same style as the existing classes.</w:t>
             </w:r>
           </w:p>
           <w:p>
@@ -8606,7 +8880,18 @@
                 <w:szCs w:val="24"/>
                 <w:lang w:eastAsia="da-DK"/>
               </w:rPr>
-              <w:t xml:space="preserve"> cause the object references to be resolved. Try placing a breakpoint in the line that prints out </w:t>
+              <w:t xml:space="preserve"> cause the object references to be resolved. Try placing a breakpoint in the line that </w:t>
+            </w:r>
+            <w:r>
+              <w:rPr>
+                <w:rFonts w:ascii="Calibri" w:eastAsia="Times New Roman" w:hAnsi="Calibri" w:cs="Times New Roman"/>
+                <w:color w:val="00000A"/>
+                <w:sz w:val="24"/>
+                <w:szCs w:val="24"/>
+                <w:lang w:eastAsia="da-DK"/>
+              </w:rPr>
+              <w:lastRenderedPageBreak/>
+              <w:t xml:space="preserve">prints out </w:t>
             </w:r>
             <w:r>
               <w:rPr>
@@ -8628,18 +8913,7 @@
                 <w:szCs w:val="24"/>
                 <w:lang w:eastAsia="da-DK"/>
               </w:rPr>
-              <w:t xml:space="preserve">. Run the application and drill down into the </w:t>
-            </w:r>
-            <w:r>
-              <w:rPr>
-                <w:rFonts w:ascii="Calibri" w:eastAsia="Times New Roman" w:hAnsi="Calibri" w:cs="Times New Roman"/>
-                <w:color w:val="00000A"/>
-                <w:sz w:val="24"/>
-                <w:szCs w:val="24"/>
-                <w:lang w:eastAsia="da-DK"/>
-              </w:rPr>
-              <w:lastRenderedPageBreak/>
-              <w:t xml:space="preserve">collection (you need to click on the </w:t>
+              <w:t xml:space="preserve">. Run the application and drill down into the collection (you need to click on the </w:t>
             </w:r>
             <w:r>
               <w:rPr>
@@ -10077,7 +10351,7 @@
                 <w:lang w:eastAsia="da-DK"/>
               </w:rPr>
             </w:pPr>
-            <w:bookmarkStart w:id="9" w:name="_Toc132039734"/>
+            <w:bookmarkStart w:id="8" w:name="_Toc132039734"/>
             <w:r>
               <w:rPr>
                 <w:lang w:eastAsia="da-DK"/>
@@ -10096,7 +10370,7 @@
               </w:rPr>
               <w:t>3</w:t>
             </w:r>
-            <w:bookmarkEnd w:id="9"/>
+            <w:bookmarkEnd w:id="8"/>
           </w:p>
           <w:p>
             <w:pPr>
@@ -10255,7 +10529,7 @@
                 <w:lang w:eastAsia="da-DK"/>
               </w:rPr>
             </w:pPr>
-            <w:bookmarkStart w:id="10" w:name="_Hlk132038234"/>
+            <w:bookmarkStart w:id="9" w:name="_Hlk132038234"/>
             <w:r>
               <w:rPr>
                 <w:rFonts w:ascii="Calibri" w:eastAsia="Times New Roman" w:hAnsi="Calibri" w:cs="Times New Roman"/>
@@ -10331,7 +10605,7 @@
               <w:t>Use a “data service” abstraction layer.</w:t>
             </w:r>
           </w:p>
-          <w:bookmarkEnd w:id="10"/>
+          <w:bookmarkEnd w:id="9"/>
           <w:p>
             <w:pPr>
               <w:widowControl/>
@@ -12857,7 +13131,7 @@
                 <w:lang w:eastAsia="da-DK"/>
               </w:rPr>
             </w:pPr>
-            <w:bookmarkStart w:id="11" w:name="_Toc132039735"/>
+            <w:bookmarkStart w:id="10" w:name="_Toc132039735"/>
             <w:r>
               <w:rPr>
                 <w:lang w:eastAsia="da-DK"/>
@@ -12876,7 +13150,7 @@
               </w:rPr>
               <w:t>4</w:t>
             </w:r>
-            <w:bookmarkEnd w:id="11"/>
+            <w:bookmarkEnd w:id="10"/>
           </w:p>
           <w:p>
             <w:pPr>
@@ -14357,6 +14631,38 @@
               </w:rPr>
               <w:t xml:space="preserve"> folder. What is the purpose of the constructors?</w:t>
             </w:r>
+            <w:r>
+              <w:rPr>
+                <w:rFonts w:ascii="Calibri" w:eastAsia="Times New Roman" w:hAnsi="Calibri" w:cs="Times New Roman"/>
+                <w:color w:val="00000A"/>
+                <w:sz w:val="24"/>
+                <w:szCs w:val="24"/>
+                <w:lang w:eastAsia="da-DK"/>
+              </w:rPr>
+              <w:t xml:space="preserve"> Do they obey the parameter naming rules for such constructors, as explained in the </w:t>
+            </w:r>
+            <w:r>
+              <w:rPr>
+                <w:rFonts w:ascii="Calibri" w:eastAsia="Times New Roman" w:hAnsi="Calibri" w:cs="Times New Roman"/>
+                <w:b/>
+                <w:bCs/>
+                <w:color w:val="00000A"/>
+                <w:sz w:val="24"/>
+                <w:szCs w:val="24"/>
+                <w:lang w:eastAsia="da-DK"/>
+              </w:rPr>
+              <w:t>EFCore</w:t>
+            </w:r>
+            <w:r>
+              <w:rPr>
+                <w:rFonts w:ascii="Calibri" w:eastAsia="Times New Roman" w:hAnsi="Calibri" w:cs="Times New Roman"/>
+                <w:color w:val="00000A"/>
+                <w:sz w:val="24"/>
+                <w:szCs w:val="24"/>
+                <w:lang w:eastAsia="da-DK"/>
+              </w:rPr>
+              <w:t xml:space="preserve"> presentation?</w:t>
+            </w:r>
           </w:p>
           <w:p>
             <w:pPr>
@@ -15372,7 +15678,7 @@
 </file>
 
 <file path=word/endnotes.xml><?xml version="1.0" encoding="utf-8"?>
-<w:endnotes xmlns:wpc="http://schemas.microsoft.com/office/word/2010/wordprocessingCanvas" xmlns:cx="http://schemas.microsoft.com/office/drawing/2014/chartex" xmlns:cx1="http://schemas.microsoft.com/office/drawing/2015/9/8/chartex" xmlns:cx2="http://schemas.microsoft.com/office/drawing/2015/10/21/chartex" xmlns:cx3="http://schemas.microsoft.com/office/drawing/2016/5/9/chartex" xmlns:cx4="http://schemas.microsoft.com/office/drawing/2016/5/10/chartex" xmlns:cx5="http://schemas.microsoft.com/office/drawing/2016/5/11/chartex" xmlns:cx6="http://schemas.microsoft.com/office/drawing/2016/5/12/chartex" xmlns:cx7="http://schemas.microsoft.com/office/drawing/2016/5/13/chartex" xmlns:cx8="http://schemas.microsoft.com/office/drawing/2016/5/14/chartex" xmlns:mc="http://schemas.openxmlformats.org/markup-compatibility/2006" xmlns:aink="http://schemas.microsoft.com/office/drawing/2016/ink" xmlns:am3d="http://schemas.microsoft.com/office/drawing/2017/model3d" xmlns:o="urn:schemas-microsoft-com:office:office" xmlns:r="http://schemas.openxmlformats.org/officeDocument/2006/relationships" xmlns:m="http://schemas.openxmlformats.org/officeDocument/2006/math" xmlns:v="urn:schemas-microsoft-com:vml" xmlns:wp14="http://schemas.microsoft.com/office/word/2010/wordprocessingDrawing" xmlns:wp="http://schemas.openxmlformats.org/drawingml/2006/wordprocessingDrawing" xmlns:w10="urn:schemas-microsoft-com:office:word" xmlns:w="http://schemas.openxmlformats.org/wordprocessingml/2006/main" xmlns:w14="http://schemas.microsoft.com/office/word/2010/wordml" xmlns:w15="http://schemas.microsoft.com/office/word/2012/wordml" xmlns:w16cid="http://schemas.microsoft.com/office/word/2016/wordml/cid" xmlns:w16se="http://schemas.microsoft.com/office/word/2015/wordml/symex" xmlns:wpg="http://schemas.microsoft.com/office/word/2010/wordprocessingGroup" xmlns:wpi="http://schemas.microsoft.com/office/word/2010/wordprocessingInk" xmlns:wne="http://schemas.microsoft.com/office/word/2006/wordml" xmlns:wps="http://schemas.microsoft.com/office/word/2010/wordprocessingShape" mc:Ignorable="w14 w15 w16se w16cid wp14">
+<w:endnotes xmlns:wpc="http://schemas.microsoft.com/office/word/2010/wordprocessingCanvas" xmlns:cx="http://schemas.microsoft.com/office/drawing/2014/chartex" xmlns:cx1="http://schemas.microsoft.com/office/drawing/2015/9/8/chartex" xmlns:cx2="http://schemas.microsoft.com/office/drawing/2015/10/21/chartex" xmlns:cx3="http://schemas.microsoft.com/office/drawing/2016/5/9/chartex" xmlns:cx4="http://schemas.microsoft.com/office/drawing/2016/5/10/chartex" xmlns:cx5="http://schemas.microsoft.com/office/drawing/2016/5/11/chartex" xmlns:cx6="http://schemas.microsoft.com/office/drawing/2016/5/12/chartex" xmlns:cx7="http://schemas.microsoft.com/office/drawing/2016/5/13/chartex" xmlns:cx8="http://schemas.microsoft.com/office/drawing/2016/5/14/chartex" xmlns:mc="http://schemas.openxmlformats.org/markup-compatibility/2006" xmlns:aink="http://schemas.microsoft.com/office/drawing/2016/ink" xmlns:am3d="http://schemas.microsoft.com/office/drawing/2017/model3d" xmlns:o="urn:schemas-microsoft-com:office:office" xmlns:oel="http://schemas.microsoft.com/office/2019/extlst" xmlns:r="http://schemas.openxmlformats.org/officeDocument/2006/relationships" xmlns:m="http://schemas.openxmlformats.org/officeDocument/2006/math" xmlns:v="urn:schemas-microsoft-com:vml" xmlns:wp14="http://schemas.microsoft.com/office/word/2010/wordprocessingDrawing" xmlns:wp="http://schemas.openxmlformats.org/drawingml/2006/wordprocessingDrawing" xmlns:w10="urn:schemas-microsoft-com:office:word" xmlns:w="http://schemas.openxmlformats.org/wordprocessingml/2006/main" xmlns:w14="http://schemas.microsoft.com/office/word/2010/wordml" xmlns:w15="http://schemas.microsoft.com/office/word/2012/wordml" xmlns:w16cex="http://schemas.microsoft.com/office/word/2018/wordml/cex" xmlns:w16cid="http://schemas.microsoft.com/office/word/2016/wordml/cid" xmlns:w16="http://schemas.microsoft.com/office/word/2018/wordml" xmlns:w16sdtdh="http://schemas.microsoft.com/office/word/2020/wordml/sdtdatahash" xmlns:w16se="http://schemas.microsoft.com/office/word/2015/wordml/symex" xmlns:wpg="http://schemas.microsoft.com/office/word/2010/wordprocessingGroup" xmlns:wpi="http://schemas.microsoft.com/office/word/2010/wordprocessingInk" xmlns:wne="http://schemas.microsoft.com/office/word/2006/wordml" xmlns:wps="http://schemas.microsoft.com/office/word/2010/wordprocessingShape" mc:Ignorable="w14 w15 w16se w16cid w16 w16cex w16sdtdh wp14">
   <w:endnote w:type="separator" w:id="-1">
     <w:p>
       <w:r>
@@ -15391,7 +15697,7 @@
 </file>
 
 <file path=word/footer1.xml><?xml version="1.0" encoding="utf-8"?>
-<w:ftr xmlns:wpc="http://schemas.microsoft.com/office/word/2010/wordprocessingCanvas" xmlns:cx="http://schemas.microsoft.com/office/drawing/2014/chartex" xmlns:cx1="http://schemas.microsoft.com/office/drawing/2015/9/8/chartex" xmlns:cx2="http://schemas.microsoft.com/office/drawing/2015/10/21/chartex" xmlns:cx3="http://schemas.microsoft.com/office/drawing/2016/5/9/chartex" xmlns:cx4="http://schemas.microsoft.com/office/drawing/2016/5/10/chartex" xmlns:cx5="http://schemas.microsoft.com/office/drawing/2016/5/11/chartex" xmlns:cx6="http://schemas.microsoft.com/office/drawing/2016/5/12/chartex" xmlns:cx7="http://schemas.microsoft.com/office/drawing/2016/5/13/chartex" xmlns:cx8="http://schemas.microsoft.com/office/drawing/2016/5/14/chartex" xmlns:mc="http://schemas.openxmlformats.org/markup-compatibility/2006" xmlns:aink="http://schemas.microsoft.com/office/drawing/2016/ink" xmlns:am3d="http://schemas.microsoft.com/office/drawing/2017/model3d" xmlns:o="urn:schemas-microsoft-com:office:office" xmlns:r="http://schemas.openxmlformats.org/officeDocument/2006/relationships" xmlns:m="http://schemas.openxmlformats.org/officeDocument/2006/math" xmlns:v="urn:schemas-microsoft-com:vml" xmlns:wp14="http://schemas.microsoft.com/office/word/2010/wordprocessingDrawing" xmlns:wp="http://schemas.openxmlformats.org/drawingml/2006/wordprocessingDrawing" xmlns:w10="urn:schemas-microsoft-com:office:word" xmlns:w="http://schemas.openxmlformats.org/wordprocessingml/2006/main" xmlns:w14="http://schemas.microsoft.com/office/word/2010/wordml" xmlns:w15="http://schemas.microsoft.com/office/word/2012/wordml" xmlns:w16cid="http://schemas.microsoft.com/office/word/2016/wordml/cid" xmlns:w16se="http://schemas.microsoft.com/office/word/2015/wordml/symex" xmlns:wpg="http://schemas.microsoft.com/office/word/2010/wordprocessingGroup" xmlns:wpi="http://schemas.microsoft.com/office/word/2010/wordprocessingInk" xmlns:wne="http://schemas.microsoft.com/office/word/2006/wordml" xmlns:wps="http://schemas.microsoft.com/office/word/2010/wordprocessingShape" mc:Ignorable="w14 w15 w16se w16cid wp14">
+<w:ftr xmlns:wpc="http://schemas.microsoft.com/office/word/2010/wordprocessingCanvas" xmlns:cx="http://schemas.microsoft.com/office/drawing/2014/chartex" xmlns:cx1="http://schemas.microsoft.com/office/drawing/2015/9/8/chartex" xmlns:cx2="http://schemas.microsoft.com/office/drawing/2015/10/21/chartex" xmlns:cx3="http://schemas.microsoft.com/office/drawing/2016/5/9/chartex" xmlns:cx4="http://schemas.microsoft.com/office/drawing/2016/5/10/chartex" xmlns:cx5="http://schemas.microsoft.com/office/drawing/2016/5/11/chartex" xmlns:cx6="http://schemas.microsoft.com/office/drawing/2016/5/12/chartex" xmlns:cx7="http://schemas.microsoft.com/office/drawing/2016/5/13/chartex" xmlns:cx8="http://schemas.microsoft.com/office/drawing/2016/5/14/chartex" xmlns:mc="http://schemas.openxmlformats.org/markup-compatibility/2006" xmlns:aink="http://schemas.microsoft.com/office/drawing/2016/ink" xmlns:am3d="http://schemas.microsoft.com/office/drawing/2017/model3d" xmlns:o="urn:schemas-microsoft-com:office:office" xmlns:oel="http://schemas.microsoft.com/office/2019/extlst" xmlns:r="http://schemas.openxmlformats.org/officeDocument/2006/relationships" xmlns:m="http://schemas.openxmlformats.org/officeDocument/2006/math" xmlns:v="urn:schemas-microsoft-com:vml" xmlns:wp14="http://schemas.microsoft.com/office/word/2010/wordprocessingDrawing" xmlns:wp="http://schemas.openxmlformats.org/drawingml/2006/wordprocessingDrawing" xmlns:w10="urn:schemas-microsoft-com:office:word" xmlns:w="http://schemas.openxmlformats.org/wordprocessingml/2006/main" xmlns:w14="http://schemas.microsoft.com/office/word/2010/wordml" xmlns:w15="http://schemas.microsoft.com/office/word/2012/wordml" xmlns:w16cex="http://schemas.microsoft.com/office/word/2018/wordml/cex" xmlns:w16cid="http://schemas.microsoft.com/office/word/2016/wordml/cid" xmlns:w16="http://schemas.microsoft.com/office/word/2018/wordml" xmlns:w16sdtdh="http://schemas.microsoft.com/office/word/2020/wordml/sdtdatahash" xmlns:w16se="http://schemas.microsoft.com/office/word/2015/wordml/symex" xmlns:wpg="http://schemas.microsoft.com/office/word/2010/wordprocessingGroup" xmlns:wpi="http://schemas.microsoft.com/office/word/2010/wordprocessingInk" xmlns:wne="http://schemas.microsoft.com/office/word/2006/wordml" xmlns:wps="http://schemas.microsoft.com/office/word/2010/wordprocessingShape" mc:Ignorable="w14 w15 w16se w16cid w16 w16cex w16sdtdh wp14">
   <w:sdt>
     <w:sdtPr>
       <w:id w:val="-645208757"/>
@@ -15400,7 +15706,6 @@
         <w:docPartUnique/>
       </w:docPartObj>
     </w:sdtPr>
-    <w:sdtEndPr/>
     <w:sdtContent>
       <w:p>
         <w:pPr>
@@ -15438,7 +15743,7 @@
 </file>
 
 <file path=word/footnotes.xml><?xml version="1.0" encoding="utf-8"?>
-<w:footnotes xmlns:wpc="http://schemas.microsoft.com/office/word/2010/wordprocessingCanvas" xmlns:cx="http://schemas.microsoft.com/office/drawing/2014/chartex" xmlns:cx1="http://schemas.microsoft.com/office/drawing/2015/9/8/chartex" xmlns:cx2="http://schemas.microsoft.com/office/drawing/2015/10/21/chartex" xmlns:cx3="http://schemas.microsoft.com/office/drawing/2016/5/9/chartex" xmlns:cx4="http://schemas.microsoft.com/office/drawing/2016/5/10/chartex" xmlns:cx5="http://schemas.microsoft.com/office/drawing/2016/5/11/chartex" xmlns:cx6="http://schemas.microsoft.com/office/drawing/2016/5/12/chartex" xmlns:cx7="http://schemas.microsoft.com/office/drawing/2016/5/13/chartex" xmlns:cx8="http://schemas.microsoft.com/office/drawing/2016/5/14/chartex" xmlns:mc="http://schemas.openxmlformats.org/markup-compatibility/2006" xmlns:aink="http://schemas.microsoft.com/office/drawing/2016/ink" xmlns:am3d="http://schemas.microsoft.com/office/drawing/2017/model3d" xmlns:o="urn:schemas-microsoft-com:office:office" xmlns:r="http://schemas.openxmlformats.org/officeDocument/2006/relationships" xmlns:m="http://schemas.openxmlformats.org/officeDocument/2006/math" xmlns:v="urn:schemas-microsoft-com:vml" xmlns:wp14="http://schemas.microsoft.com/office/word/2010/wordprocessingDrawing" xmlns:wp="http://schemas.openxmlformats.org/drawingml/2006/wordprocessingDrawing" xmlns:w10="urn:schemas-microsoft-com:office:word" xmlns:w="http://schemas.openxmlformats.org/wordprocessingml/2006/main" xmlns:w14="http://schemas.microsoft.com/office/word/2010/wordml" xmlns:w15="http://schemas.microsoft.com/office/word/2012/wordml" xmlns:w16cid="http://schemas.microsoft.com/office/word/2016/wordml/cid" xmlns:w16se="http://schemas.microsoft.com/office/word/2015/wordml/symex" xmlns:wpg="http://schemas.microsoft.com/office/word/2010/wordprocessingGroup" xmlns:wpi="http://schemas.microsoft.com/office/word/2010/wordprocessingInk" xmlns:wne="http://schemas.microsoft.com/office/word/2006/wordml" xmlns:wps="http://schemas.microsoft.com/office/word/2010/wordprocessingShape" mc:Ignorable="w14 w15 w16se w16cid wp14">
+<w:footnotes xmlns:wpc="http://schemas.microsoft.com/office/word/2010/wordprocessingCanvas" xmlns:cx="http://schemas.microsoft.com/office/drawing/2014/chartex" xmlns:cx1="http://schemas.microsoft.com/office/drawing/2015/9/8/chartex" xmlns:cx2="http://schemas.microsoft.com/office/drawing/2015/10/21/chartex" xmlns:cx3="http://schemas.microsoft.com/office/drawing/2016/5/9/chartex" xmlns:cx4="http://schemas.microsoft.com/office/drawing/2016/5/10/chartex" xmlns:cx5="http://schemas.microsoft.com/office/drawing/2016/5/11/chartex" xmlns:cx6="http://schemas.microsoft.com/office/drawing/2016/5/12/chartex" xmlns:cx7="http://schemas.microsoft.com/office/drawing/2016/5/13/chartex" xmlns:cx8="http://schemas.microsoft.com/office/drawing/2016/5/14/chartex" xmlns:mc="http://schemas.openxmlformats.org/markup-compatibility/2006" xmlns:aink="http://schemas.microsoft.com/office/drawing/2016/ink" xmlns:am3d="http://schemas.microsoft.com/office/drawing/2017/model3d" xmlns:o="urn:schemas-microsoft-com:office:office" xmlns:oel="http://schemas.microsoft.com/office/2019/extlst" xmlns:r="http://schemas.openxmlformats.org/officeDocument/2006/relationships" xmlns:m="http://schemas.openxmlformats.org/officeDocument/2006/math" xmlns:v="urn:schemas-microsoft-com:vml" xmlns:wp14="http://schemas.microsoft.com/office/word/2010/wordprocessingDrawing" xmlns:wp="http://schemas.openxmlformats.org/drawingml/2006/wordprocessingDrawing" xmlns:w10="urn:schemas-microsoft-com:office:word" xmlns:w="http://schemas.openxmlformats.org/wordprocessingml/2006/main" xmlns:w14="http://schemas.microsoft.com/office/word/2010/wordml" xmlns:w15="http://schemas.microsoft.com/office/word/2012/wordml" xmlns:w16cex="http://schemas.microsoft.com/office/word/2018/wordml/cex" xmlns:w16cid="http://schemas.microsoft.com/office/word/2016/wordml/cid" xmlns:w16="http://schemas.microsoft.com/office/word/2018/wordml" xmlns:w16sdtdh="http://schemas.microsoft.com/office/word/2020/wordml/sdtdatahash" xmlns:w16se="http://schemas.microsoft.com/office/word/2015/wordml/symex" xmlns:wpg="http://schemas.microsoft.com/office/word/2010/wordprocessingGroup" xmlns:wpi="http://schemas.microsoft.com/office/word/2010/wordprocessingInk" xmlns:wne="http://schemas.microsoft.com/office/word/2006/wordml" xmlns:wps="http://schemas.microsoft.com/office/word/2010/wordprocessingShape" mc:Ignorable="w14 w15 w16se w16cid w16 w16cex w16sdtdh wp14">
   <w:footnote w:type="separator" w:id="-1">
     <w:p>
       <w:r>
@@ -15457,7 +15762,7 @@
 </file>
 
 <file path=word/numbering.xml><?xml version="1.0" encoding="utf-8"?>
-<w:numbering xmlns:wpc="http://schemas.microsoft.com/office/word/2010/wordprocessingCanvas" xmlns:cx="http://schemas.microsoft.com/office/drawing/2014/chartex" xmlns:cx1="http://schemas.microsoft.com/office/drawing/2015/9/8/chartex" xmlns:cx2="http://schemas.microsoft.com/office/drawing/2015/10/21/chartex" xmlns:cx3="http://schemas.microsoft.com/office/drawing/2016/5/9/chartex" xmlns:cx4="http://schemas.microsoft.com/office/drawing/2016/5/10/chartex" xmlns:cx5="http://schemas.microsoft.com/office/drawing/2016/5/11/chartex" xmlns:cx6="http://schemas.microsoft.com/office/drawing/2016/5/12/chartex" xmlns:cx7="http://schemas.microsoft.com/office/drawing/2016/5/13/chartex" xmlns:cx8="http://schemas.microsoft.com/office/drawing/2016/5/14/chartex" xmlns:mc="http://schemas.openxmlformats.org/markup-compatibility/2006" xmlns:aink="http://schemas.microsoft.com/office/drawing/2016/ink" xmlns:am3d="http://schemas.microsoft.com/office/drawing/2017/model3d" xmlns:o="urn:schemas-microsoft-com:office:office" xmlns:r="http://schemas.openxmlformats.org/officeDocument/2006/relationships" xmlns:m="http://schemas.openxmlformats.org/officeDocument/2006/math" xmlns:v="urn:schemas-microsoft-com:vml" xmlns:wp14="http://schemas.microsoft.com/office/word/2010/wordprocessingDrawing" xmlns:wp="http://schemas.openxmlformats.org/drawingml/2006/wordprocessingDrawing" xmlns:w10="urn:schemas-microsoft-com:office:word" xmlns:w="http://schemas.openxmlformats.org/wordprocessingml/2006/main" xmlns:w14="http://schemas.microsoft.com/office/word/2010/wordml" xmlns:w15="http://schemas.microsoft.com/office/word/2012/wordml" xmlns:w16cid="http://schemas.microsoft.com/office/word/2016/wordml/cid" xmlns:w16se="http://schemas.microsoft.com/office/word/2015/wordml/symex" xmlns:wpg="http://schemas.microsoft.com/office/word/2010/wordprocessingGroup" xmlns:wpi="http://schemas.microsoft.com/office/word/2010/wordprocessingInk" xmlns:wne="http://schemas.microsoft.com/office/word/2006/wordml" xmlns:wps="http://schemas.microsoft.com/office/word/2010/wordprocessingShape" mc:Ignorable="w14 w15 w16se w16cid wp14">
+<w:numbering xmlns:wpc="http://schemas.microsoft.com/office/word/2010/wordprocessingCanvas" xmlns:cx="http://schemas.microsoft.com/office/drawing/2014/chartex" xmlns:cx1="http://schemas.microsoft.com/office/drawing/2015/9/8/chartex" xmlns:cx2="http://schemas.microsoft.com/office/drawing/2015/10/21/chartex" xmlns:cx3="http://schemas.microsoft.com/office/drawing/2016/5/9/chartex" xmlns:cx4="http://schemas.microsoft.com/office/drawing/2016/5/10/chartex" xmlns:cx5="http://schemas.microsoft.com/office/drawing/2016/5/11/chartex" xmlns:cx6="http://schemas.microsoft.com/office/drawing/2016/5/12/chartex" xmlns:cx7="http://schemas.microsoft.com/office/drawing/2016/5/13/chartex" xmlns:cx8="http://schemas.microsoft.com/office/drawing/2016/5/14/chartex" xmlns:mc="http://schemas.openxmlformats.org/markup-compatibility/2006" xmlns:aink="http://schemas.microsoft.com/office/drawing/2016/ink" xmlns:am3d="http://schemas.microsoft.com/office/drawing/2017/model3d" xmlns:o="urn:schemas-microsoft-com:office:office" xmlns:oel="http://schemas.microsoft.com/office/2019/extlst" xmlns:r="http://schemas.openxmlformats.org/officeDocument/2006/relationships" xmlns:m="http://schemas.openxmlformats.org/officeDocument/2006/math" xmlns:v="urn:schemas-microsoft-com:vml" xmlns:wp14="http://schemas.microsoft.com/office/word/2010/wordprocessingDrawing" xmlns:wp="http://schemas.openxmlformats.org/drawingml/2006/wordprocessingDrawing" xmlns:w10="urn:schemas-microsoft-com:office:word" xmlns:w="http://schemas.openxmlformats.org/wordprocessingml/2006/main" xmlns:w14="http://schemas.microsoft.com/office/word/2010/wordml" xmlns:w15="http://schemas.microsoft.com/office/word/2012/wordml" xmlns:w16cex="http://schemas.microsoft.com/office/word/2018/wordml/cex" xmlns:w16cid="http://schemas.microsoft.com/office/word/2016/wordml/cid" xmlns:w16="http://schemas.microsoft.com/office/word/2018/wordml" xmlns:w16sdtdh="http://schemas.microsoft.com/office/word/2020/wordml/sdtdatahash" xmlns:w16se="http://schemas.microsoft.com/office/word/2015/wordml/symex" xmlns:wpg="http://schemas.microsoft.com/office/word/2010/wordprocessingGroup" xmlns:wpi="http://schemas.microsoft.com/office/word/2010/wordprocessingInk" xmlns:wne="http://schemas.microsoft.com/office/word/2006/wordml" xmlns:wps="http://schemas.microsoft.com/office/word/2010/wordprocessingShape" mc:Ignorable="w14 w15 w16se w16cid w16 w16cex w16sdtdh wp14">
   <w:abstractNum w:abstractNumId="0" w15:restartNumberingAfterBreak="0">
     <w:nsid w:val="0F1B261E"/>
     <w:multiLevelType w:val="multilevel"/>
@@ -16485,37 +16790,37 @@
       </w:rPr>
     </w:lvl>
   </w:abstractNum>
-  <w:num w:numId="1">
+  <w:num w:numId="1" w16cid:durableId="1757358699">
     <w:abstractNumId w:val="2"/>
   </w:num>
-  <w:num w:numId="2">
+  <w:num w:numId="2" w16cid:durableId="524365043">
     <w:abstractNumId w:val="5"/>
   </w:num>
-  <w:num w:numId="3">
+  <w:num w:numId="3" w16cid:durableId="1282956798">
     <w:abstractNumId w:val="10"/>
   </w:num>
-  <w:num w:numId="4">
+  <w:num w:numId="4" w16cid:durableId="1330253196">
     <w:abstractNumId w:val="7"/>
   </w:num>
-  <w:num w:numId="5">
+  <w:num w:numId="5" w16cid:durableId="158423533">
     <w:abstractNumId w:val="4"/>
   </w:num>
-  <w:num w:numId="6">
+  <w:num w:numId="6" w16cid:durableId="1185634845">
     <w:abstractNumId w:val="9"/>
   </w:num>
-  <w:num w:numId="7">
+  <w:num w:numId="7" w16cid:durableId="89085626">
     <w:abstractNumId w:val="0"/>
   </w:num>
-  <w:num w:numId="8">
+  <w:num w:numId="8" w16cid:durableId="928586355">
     <w:abstractNumId w:val="8"/>
   </w:num>
-  <w:num w:numId="9">
+  <w:num w:numId="9" w16cid:durableId="501161194">
     <w:abstractNumId w:val="6"/>
   </w:num>
-  <w:num w:numId="10">
+  <w:num w:numId="10" w16cid:durableId="1816288283">
     <w:abstractNumId w:val="1"/>
   </w:num>
-  <w:num w:numId="11">
+  <w:num w:numId="11" w16cid:durableId="1512258402">
     <w:abstractNumId w:val="3"/>
   </w:num>
   <w:numIdMacAtCleanup w:val="5"/>
@@ -16523,7 +16828,7 @@
 </file>
 
 <file path=word/styles.xml><?xml version="1.0" encoding="utf-8"?>
-<w:styles xmlns:mc="http://schemas.openxmlformats.org/markup-compatibility/2006" xmlns:r="http://schemas.openxmlformats.org/officeDocument/2006/relationships" xmlns:w="http://schemas.openxmlformats.org/wordprocessingml/2006/main" xmlns:w14="http://schemas.microsoft.com/office/word/2010/wordml" xmlns:w15="http://schemas.microsoft.com/office/word/2012/wordml" xmlns:w16cid="http://schemas.microsoft.com/office/word/2016/wordml/cid" xmlns:w16se="http://schemas.microsoft.com/office/word/2015/wordml/symex" mc:Ignorable="w14 w15 w16se w16cid">
+<w:styles xmlns:mc="http://schemas.openxmlformats.org/markup-compatibility/2006" xmlns:r="http://schemas.openxmlformats.org/officeDocument/2006/relationships" xmlns:w="http://schemas.openxmlformats.org/wordprocessingml/2006/main" xmlns:w14="http://schemas.microsoft.com/office/word/2010/wordml" xmlns:w15="http://schemas.microsoft.com/office/word/2012/wordml" xmlns:w16cex="http://schemas.microsoft.com/office/word/2018/wordml/cex" xmlns:w16cid="http://schemas.microsoft.com/office/word/2016/wordml/cid" xmlns:w16="http://schemas.microsoft.com/office/word/2018/wordml" xmlns:w16sdtdh="http://schemas.microsoft.com/office/word/2020/wordml/sdtdatahash" xmlns:w16se="http://schemas.microsoft.com/office/word/2015/wordml/symex" mc:Ignorable="w14 w15 w16se w16cid w16 w16cex w16sdtdh">
   <w:docDefaults>
     <w:rPrDefault>
       <w:rPr>
@@ -16539,7 +16844,7 @@
       </w:pPr>
     </w:pPrDefault>
   </w:docDefaults>
-  <w:latentStyles w:defLockedState="0" w:defUIPriority="99" w:defSemiHidden="0" w:defUnhideWhenUsed="0" w:defQFormat="0" w:count="375">
+  <w:latentStyles w:defLockedState="0" w:defUIPriority="99" w:defSemiHidden="0" w:defUnhideWhenUsed="0" w:defQFormat="0" w:count="376">
     <w:lsdException w:name="Normal" w:uiPriority="1" w:qFormat="1"/>
     <w:lsdException w:name="heading 1" w:uiPriority="9" w:qFormat="1"/>
     <w:lsdException w:name="heading 2" w:semiHidden="1" w:uiPriority="9" w:unhideWhenUsed="1" w:qFormat="1"/>
@@ -16915,6 +17220,7 @@
     <w:lsdException w:name="Smart Hyperlink" w:semiHidden="1" w:unhideWhenUsed="1"/>
     <w:lsdException w:name="Hashtag" w:semiHidden="1" w:unhideWhenUsed="1"/>
     <w:lsdException w:name="Unresolved Mention" w:semiHidden="1" w:unhideWhenUsed="1"/>
+    <w:lsdException w:name="Smart Link" w:semiHidden="1" w:unhideWhenUsed="1"/>
   </w:latentStyles>
   <w:style w:type="paragraph" w:default="1" w:styleId="Normal">
     <w:name w:val="Normal"/>

</xml_diff>